<commit_message>
Progress Status Report Week2
</commit_message>
<xml_diff>
--- a/Project Status Report - June 19.docx
+++ b/Project Status Report - June 19.docx
@@ -494,7 +494,23 @@
                 <w:rFonts w:cs="Arial"/>
                 <w:sz w:val="20"/>
               </w:rPr>
-              <w:t>CORONEL, Sherine Jane C.</w:t>
+              <w:t xml:space="preserve">CORONEL, </w:t>
+            </w:r>
+            <w:proofErr w:type="spellStart"/>
+            <w:r>
+              <w:rPr>
+                <w:rFonts w:cs="Arial"/>
+                <w:sz w:val="20"/>
+              </w:rPr>
+              <w:t>Sherine</w:t>
+            </w:r>
+            <w:proofErr w:type="spellEnd"/>
+            <w:r>
+              <w:rPr>
+                <w:rFonts w:cs="Arial"/>
+                <w:sz w:val="20"/>
+              </w:rPr>
+              <w:t xml:space="preserve"> Jane C.</w:t>
             </w:r>
           </w:p>
         </w:tc>
@@ -602,7 +618,23 @@
                 <w:rFonts w:cs="Arial"/>
                 <w:sz w:val="20"/>
               </w:rPr>
-              <w:t>LLANTOS, Joneil Thom T.</w:t>
+              <w:t xml:space="preserve">LLANTOS, </w:t>
+            </w:r>
+            <w:proofErr w:type="spellStart"/>
+            <w:r>
+              <w:rPr>
+                <w:rFonts w:cs="Arial"/>
+                <w:sz w:val="20"/>
+              </w:rPr>
+              <w:t>Joneil</w:t>
+            </w:r>
+            <w:proofErr w:type="spellEnd"/>
+            <w:r>
+              <w:rPr>
+                <w:rFonts w:cs="Arial"/>
+                <w:sz w:val="20"/>
+              </w:rPr>
+              <w:t xml:space="preserve"> Thom T.</w:t>
             </w:r>
           </w:p>
         </w:tc>
@@ -998,7 +1030,23 @@
                 <w:rFonts w:cs="Arial"/>
                 <w:sz w:val="20"/>
               </w:rPr>
-              <w:t xml:space="preserve">Joey Dela Cruz </w:t>
+              <w:t xml:space="preserve">Joey </w:t>
+            </w:r>
+            <w:proofErr w:type="spellStart"/>
+            <w:r>
+              <w:rPr>
+                <w:rFonts w:cs="Arial"/>
+                <w:sz w:val="20"/>
+              </w:rPr>
+              <w:t>Dela</w:t>
+            </w:r>
+            <w:proofErr w:type="spellEnd"/>
+            <w:r>
+              <w:rPr>
+                <w:rFonts w:cs="Arial"/>
+                <w:sz w:val="20"/>
+              </w:rPr>
+              <w:t xml:space="preserve"> Cruz </w:t>
             </w:r>
           </w:p>
         </w:tc>
@@ -2192,8 +2240,10 @@
         </w:rPr>
         <w:t>This research aims identify and solve the problems encountered by a palmar hyperhidrosis patient when using his smartphone.</w:t>
       </w:r>
+      <w:bookmarkStart w:id="24" w:name="_GoBack"/>
+      <w:bookmarkEnd w:id="24"/>
     </w:p>
-    <w:bookmarkStart w:id="24" w:name="Text5"/>
+    <w:bookmarkStart w:id="25" w:name="Text5"/>
     <w:p>
       <w:pPr>
         <w:pStyle w:val="SectionedBullet"/>
@@ -2269,9 +2319,9 @@
         </w:rPr>
         <w:fldChar w:fldCharType="end"/>
       </w:r>
-      <w:bookmarkEnd w:id="24"/>
+      <w:bookmarkEnd w:id="25"/>
     </w:p>
-    <w:bookmarkStart w:id="25" w:name="Text6"/>
+    <w:bookmarkStart w:id="26" w:name="Text6"/>
     <w:p>
       <w:pPr>
         <w:pStyle w:val="SectionedBullet"/>
@@ -2347,9 +2397,9 @@
         </w:rPr>
         <w:fldChar w:fldCharType="end"/>
       </w:r>
-      <w:bookmarkEnd w:id="25"/>
+      <w:bookmarkEnd w:id="26"/>
     </w:p>
-    <w:bookmarkStart w:id="26" w:name="Text7"/>
+    <w:bookmarkStart w:id="27" w:name="Text7"/>
     <w:p>
       <w:pPr>
         <w:pStyle w:val="SectionedBullet"/>
@@ -2429,9 +2479,9 @@
         </w:rPr>
         <w:fldChar w:fldCharType="end"/>
       </w:r>
-      <w:bookmarkEnd w:id="26"/>
+      <w:bookmarkEnd w:id="27"/>
     </w:p>
-    <w:bookmarkStart w:id="27" w:name="Text8"/>
+    <w:bookmarkStart w:id="28" w:name="Text8"/>
     <w:p>
       <w:pPr>
         <w:pStyle w:val="SectionedBullet"/>
@@ -2511,7 +2561,7 @@
         </w:rPr>
         <w:fldChar w:fldCharType="end"/>
       </w:r>
-      <w:bookmarkEnd w:id="27"/>
+      <w:bookmarkEnd w:id="28"/>
     </w:p>
     <w:p>
       <w:pPr>
@@ -2546,7 +2596,7 @@
         <w:t xml:space="preserve"> </w:t>
       </w:r>
     </w:p>
-    <w:bookmarkStart w:id="28" w:name="Text10"/>
+    <w:bookmarkStart w:id="29" w:name="Text10"/>
     <w:p>
       <w:pPr>
         <w:pStyle w:val="SectionedBullet"/>
@@ -2626,18 +2676,18 @@
         </w:rPr>
         <w:fldChar w:fldCharType="end"/>
       </w:r>
-      <w:bookmarkEnd w:id="28"/>
+      <w:bookmarkEnd w:id="29"/>
     </w:p>
     <w:p>
       <w:pPr>
         <w:pStyle w:val="Heading2"/>
         <w:spacing w:before="480" w:after="240"/>
       </w:pPr>
-      <w:bookmarkStart w:id="29" w:name="_Toc77392560"/>
+      <w:bookmarkStart w:id="30" w:name="_Toc77392560"/>
       <w:r>
         <w:t>Project Status Report Template</w:t>
       </w:r>
-      <w:bookmarkEnd w:id="29"/>
+      <w:bookmarkEnd w:id="30"/>
     </w:p>
     <w:tbl>
       <w:tblPr>
@@ -2912,7 +2962,7 @@
               <w:t>Project Summary:</w:t>
             </w:r>
           </w:p>
-          <w:bookmarkStart w:id="30" w:name="Text12"/>
+          <w:bookmarkStart w:id="31" w:name="Text12"/>
           <w:p>
             <w:pPr>
               <w:pStyle w:val="StyleTableHeader10pt"/>
@@ -2973,7 +3023,7 @@
               </w:rPr>
               <w:fldChar w:fldCharType="end"/>
             </w:r>
-            <w:bookmarkEnd w:id="30"/>
+            <w:bookmarkEnd w:id="31"/>
           </w:p>
         </w:tc>
       </w:tr>
@@ -3181,16 +3231,7 @@
                     <w:fldChar w:fldCharType="begin"/>
                   </w:r>
                   <w:r>
-                    <w:instrText xml:space="preserve"> MACROBUTTON  DoFieldClick [</w:instrText>
-                  </w:r>
-                  <w:r>
-                    <w:rPr>
-                      <w:b/>
-                    </w:rPr>
-                    <w:instrText>On Schedule</w:instrText>
-                  </w:r>
-                  <w:r>
-                    <w:instrText>]</w:instrText>
+                    <w:instrText xml:space="preserve"> MACROBUTTON  DoFieldClick [On Schedule]</w:instrText>
                   </w:r>
                   <w:r>
                     <w:fldChar w:fldCharType="end"/>
@@ -3217,7 +3258,15 @@
                     <w:spacing w:before="40" w:after="40"/>
                   </w:pPr>
                   <w:r>
-                    <w:t xml:space="preserve">The Github proficiency of all members </w:t>
+                    <w:t xml:space="preserve">The </w:t>
+                  </w:r>
+                  <w:proofErr w:type="spellStart"/>
+                  <w:r>
+                    <w:t>Github</w:t>
+                  </w:r>
+                  <w:proofErr w:type="spellEnd"/>
+                  <w:r>
+                    <w:t xml:space="preserve"> proficiency of all members </w:t>
                   </w:r>
                 </w:p>
               </w:tc>
@@ -3259,13 +3308,8 @@
                     <w:spacing w:before="40" w:after="40"/>
                   </w:pPr>
                   <w:r>
-                    <w:t>[On Schedule</w:t>
-                  </w:r>
-                  <w:r>
-                    <w:t>]</w:t>
-                  </w:r>
-                  <w:bookmarkStart w:id="31" w:name="_GoBack"/>
-                  <w:bookmarkEnd w:id="31"/>
+                    <w:t>[Ahead of Schedule]</w:t>
+                  </w:r>
                 </w:p>
               </w:tc>
             </w:tr>
@@ -3288,7 +3332,18 @@
                     <w:spacing w:before="40" w:after="40"/>
                   </w:pPr>
                   <w:r>
-                    <w:t xml:space="preserve">Had a project topic consultation with the Director of Computer Science, Mr. Ernesto B. Boydon. </w:t>
+                    <w:t>P</w:t>
+                  </w:r>
+                  <w:r>
+                    <w:t xml:space="preserve">roject topic consultation with the Director of Computer Science, Mr. Ernesto B. </w:t>
+                  </w:r>
+                  <w:proofErr w:type="spellStart"/>
+                  <w:r>
+                    <w:t>Boydon</w:t>
+                  </w:r>
+                  <w:proofErr w:type="spellEnd"/>
+                  <w:r>
+                    <w:t>.</w:t>
                   </w:r>
                 </w:p>
               </w:tc>
@@ -5977,7 +6032,25 @@
                       <w:sz w:val="20"/>
                       <w:szCs w:val="20"/>
                     </w:rPr>
-                    <w:t>Possibility of Topic Change due to the topic being more on the field of Medical Engineering rather than Computer Science</w:t>
+                    <w:t xml:space="preserve">Possibility of Topic Change due to the topic being more </w:t>
+                  </w:r>
+                  <w:r>
+                    <w:rPr>
+                      <w:rFonts w:ascii="Arial" w:hAnsi="Arial" w:cs="Arial"/>
+                      <w:color w:val="000000"/>
+                      <w:sz w:val="20"/>
+                      <w:szCs w:val="20"/>
+                    </w:rPr>
+                    <w:t xml:space="preserve">focused </w:t>
+                  </w:r>
+                  <w:r>
+                    <w:rPr>
+                      <w:rFonts w:ascii="Arial" w:hAnsi="Arial" w:cs="Arial"/>
+                      <w:color w:val="000000"/>
+                      <w:sz w:val="20"/>
+                      <w:szCs w:val="20"/>
+                    </w:rPr>
+                    <w:t>on the field of Medical Engineering rather than Computer Science</w:t>
                   </w:r>
                 </w:p>
               </w:tc>
@@ -7366,7 +7439,7 @@
         <w:sz w:val="18"/>
         <w:szCs w:val="18"/>
       </w:rPr>
-      <w:t>6/20/2017</w:t>
+      <w:t>6/19/2017</w:t>
     </w:r>
     <w:r>
       <w:rPr>

</xml_diff>